<commit_message>
Desc: Updating the document as per review comment. Reviewed by: Deepthi Rally ID: NA Comments: NA
</commit_message>
<xml_diff>
--- a/Documents/Internal/4.1.1 docs/DigitalCare_PI16.1_v4.1.1_Android_Integration_Guide.docx
+++ b/Documents/Internal/4.1.1 docs/DigitalCare_PI16.1_v4.1.1_Android_Integration_Guide.docx
@@ -901,13 +901,55 @@
               <w:rPr>
                 <w:rFonts w:cs="Arial"/>
               </w:rPr>
-              <w:t xml:space="preserve"> on 16.1 PI</w:t>
+              <w:t xml:space="preserve"> on </w:t>
             </w:r>
             <w:r>
               <w:rPr>
                 <w:rFonts w:cs="Arial"/>
               </w:rPr>
-              <w:t>. URL formation changes for FAQ</w:t>
+              <w:t>v4.1.0 (</w:t>
+            </w:r>
+            <w:r>
+              <w:rPr>
+                <w:rFonts w:cs="Arial"/>
+              </w:rPr>
+              <w:t>16.1 PI</w:t>
+            </w:r>
+            <w:r>
+              <w:rPr>
+                <w:rFonts w:cs="Arial"/>
+              </w:rPr>
+              <w:t>)</w:t>
+            </w:r>
+            <w:r>
+              <w:rPr>
+                <w:rFonts w:cs="Arial"/>
+              </w:rPr>
+              <w:t>.</w:t>
+            </w:r>
+            <w:r>
+              <w:rPr>
+                <w:rFonts w:cs="Arial"/>
+              </w:rPr>
+              <w:t xml:space="preserve"> </w:t>
+            </w:r>
+            <w:r>
+              <w:rPr>
+                <w:rFonts w:cs="Arial"/>
+              </w:rPr>
+              <w:t xml:space="preserve">URL formation </w:t>
+            </w:r>
+            <w:r>
+              <w:rPr>
+                <w:rFonts w:cs="Arial"/>
+              </w:rPr>
+              <w:t>logic is changed</w:t>
+            </w:r>
+            <w:r>
+              <w:rPr>
+                <w:rFonts w:cs="Arial"/>
+              </w:rPr>
+              <w:t xml:space="preserve"> for FAQ</w:t>
             </w:r>
           </w:p>
         </w:tc>
@@ -919,8 +961,6 @@
           <w:rFonts w:cs="Arial"/>
         </w:rPr>
       </w:pPr>
-      <w:bookmarkStart w:id="0" w:name="_GoBack"/>
-      <w:bookmarkEnd w:id="0"/>
     </w:p>
     <w:p>
       <w:pPr>
@@ -2137,48 +2177,7 @@
           <w:rFonts w:eastAsiaTheme="minorEastAsia" w:cs="Arial"/>
           <w:noProof/>
         </w:rPr>
-        <w:fldChar w:fldCharType="begin"/>
-      </w:r>
-      <w:r>
-        <w:rPr>
-          <w:rFonts w:eastAsiaTheme="minorEastAsia" w:cs="Arial"/>
-          <w:noProof/>
-        </w:rPr>
-        <w:instrText xml:space="preserve"> PAGEREF _Toc444883184 \h </w:instrText>
-      </w:r>
-      <w:r>
-        <w:rPr>
-          <w:rFonts w:eastAsiaTheme="minorEastAsia" w:cs="Arial"/>
-          <w:noProof/>
-        </w:rPr>
-      </w:r>
-      <w:r>
-        <w:rPr>
-          <w:rFonts w:eastAsiaTheme="minorEastAsia" w:cs="Arial"/>
-          <w:noProof/>
-        </w:rPr>
-        <w:fldChar w:fldCharType="separate"/>
-      </w:r>
-      <w:r>
-        <w:rPr>
-          <w:rFonts w:eastAsiaTheme="minorEastAsia" w:cs="Arial"/>
-          <w:noProof/>
-        </w:rPr>
-        <w:t>9</w:t>
-      </w:r>
-      <w:r>
-        <w:rPr>
-          <w:rFonts w:eastAsiaTheme="minorEastAsia" w:cs="Arial"/>
-          <w:noProof/>
-        </w:rPr>
-        <w:fldChar w:fldCharType="end"/>
-      </w:r>
-      <w:r>
-        <w:rPr>
-          <w:rFonts w:eastAsiaTheme="minorEastAsia" w:cs="Arial"/>
-          <w:noProof/>
-        </w:rPr>
-        <w:t>0</w:t>
+        <w:t>10</w:t>
       </w:r>
     </w:p>
     <w:p>
@@ -2309,13 +2308,6 @@
           <w:noProof/>
         </w:rPr>
         <w:fldChar w:fldCharType="end"/>
-      </w:r>
-      <w:r>
-        <w:rPr>
-          <w:rFonts w:eastAsiaTheme="minorEastAsia" w:cs="Arial"/>
-          <w:noProof/>
-        </w:rPr>
-        <w:t>2</w:t>
       </w:r>
     </w:p>
     <w:p>
@@ -2400,12 +2392,6 @@
         </w:rPr>
         <w:fldChar w:fldCharType="end"/>
       </w:r>
-      <w:r>
-        <w:rPr>
-          <w:noProof/>
-        </w:rPr>
-        <w:t>3</w:t>
-      </w:r>
     </w:p>
     <w:p>
       <w:pPr>
@@ -2543,12 +2529,6 @@
         </w:rPr>
         <w:fldChar w:fldCharType="end"/>
       </w:r>
-      <w:r>
-        <w:rPr>
-          <w:noProof/>
-        </w:rPr>
-        <w:t>3</w:t>
-      </w:r>
     </w:p>
     <w:p>
       <w:pPr>
@@ -2632,12 +2612,6 @@
         </w:rPr>
         <w:fldChar w:fldCharType="end"/>
       </w:r>
-      <w:r>
-        <w:rPr>
-          <w:noProof/>
-        </w:rPr>
-        <w:t>5</w:t>
-      </w:r>
     </w:p>
     <w:p>
       <w:pPr>
@@ -2719,12 +2693,6 @@
         </w:rPr>
         <w:fldChar w:fldCharType="end"/>
       </w:r>
-      <w:r>
-        <w:rPr>
-          <w:noProof/>
-        </w:rPr>
-        <w:t>5</w:t>
-      </w:r>
     </w:p>
     <w:p>
       <w:pPr>
@@ -2808,12 +2776,6 @@
         </w:rPr>
         <w:fldChar w:fldCharType="end"/>
       </w:r>
-      <w:r>
-        <w:rPr>
-          <w:noProof/>
-        </w:rPr>
-        <w:t>6</w:t>
-      </w:r>
     </w:p>
     <w:p>
       <w:pPr>
@@ -2897,12 +2859,6 @@
         </w:rPr>
         <w:fldChar w:fldCharType="end"/>
       </w:r>
-      <w:r>
-        <w:rPr>
-          <w:noProof/>
-        </w:rPr>
-        <w:t>6</w:t>
-      </w:r>
     </w:p>
     <w:p>
       <w:pPr>
@@ -2986,12 +2942,6 @@
         </w:rPr>
         <w:fldChar w:fldCharType="end"/>
       </w:r>
-      <w:r>
-        <w:rPr>
-          <w:noProof/>
-        </w:rPr>
-        <w:t>6</w:t>
-      </w:r>
     </w:p>
     <w:p>
       <w:pPr>
@@ -3075,12 +3025,6 @@
         </w:rPr>
         <w:fldChar w:fldCharType="end"/>
       </w:r>
-      <w:r>
-        <w:rPr>
-          <w:noProof/>
-        </w:rPr>
-        <w:t>7</w:t>
-      </w:r>
     </w:p>
     <w:p>
       <w:pPr>
@@ -3113,20 +3057,20 @@
           <w:rFonts w:cs="Arial"/>
         </w:rPr>
       </w:pPr>
-      <w:bookmarkStart w:id="1" w:name="_Toc364069857"/>
-      <w:bookmarkStart w:id="2" w:name="_Toc364069951"/>
-      <w:bookmarkStart w:id="3" w:name="_Toc364070065"/>
-      <w:bookmarkStart w:id="4" w:name="_Toc364070108"/>
-      <w:bookmarkStart w:id="5" w:name="_Toc364070150"/>
-      <w:bookmarkStart w:id="6" w:name="_Toc364131929"/>
-      <w:bookmarkStart w:id="7" w:name="_Toc364133095"/>
-      <w:bookmarkStart w:id="8" w:name="_Toc364133387"/>
-      <w:bookmarkStart w:id="9" w:name="_Toc364140007"/>
-      <w:bookmarkStart w:id="10" w:name="_Toc375657134"/>
-      <w:bookmarkStart w:id="11" w:name="_Toc393187360"/>
-      <w:bookmarkStart w:id="12" w:name="_Toc387047448"/>
-      <w:bookmarkStart w:id="13" w:name="_Toc297311296"/>
-      <w:bookmarkStart w:id="14" w:name="_Toc444883170"/>
+      <w:bookmarkStart w:id="0" w:name="_Toc364069857"/>
+      <w:bookmarkStart w:id="1" w:name="_Toc364069951"/>
+      <w:bookmarkStart w:id="2" w:name="_Toc364070065"/>
+      <w:bookmarkStart w:id="3" w:name="_Toc364070108"/>
+      <w:bookmarkStart w:id="4" w:name="_Toc364070150"/>
+      <w:bookmarkStart w:id="5" w:name="_Toc364131929"/>
+      <w:bookmarkStart w:id="6" w:name="_Toc364133095"/>
+      <w:bookmarkStart w:id="7" w:name="_Toc364133387"/>
+      <w:bookmarkStart w:id="8" w:name="_Toc364140007"/>
+      <w:bookmarkStart w:id="9" w:name="_Toc375657134"/>
+      <w:bookmarkStart w:id="10" w:name="_Toc393187360"/>
+      <w:bookmarkStart w:id="11" w:name="_Toc387047448"/>
+      <w:bookmarkStart w:id="12" w:name="_Toc297311296"/>
+      <w:bookmarkStart w:id="13" w:name="_Toc444883170"/>
       <w:r>
         <w:rPr>
           <w:rFonts w:cs="Arial"/>
@@ -3134,6 +3078,7 @@
         <w:lastRenderedPageBreak/>
         <w:t>INTRODUCTION</w:t>
       </w:r>
+      <w:bookmarkEnd w:id="0"/>
       <w:bookmarkEnd w:id="1"/>
       <w:bookmarkEnd w:id="2"/>
       <w:bookmarkEnd w:id="3"/>
@@ -3147,102 +3092,101 @@
       <w:bookmarkEnd w:id="11"/>
       <w:bookmarkEnd w:id="12"/>
       <w:bookmarkEnd w:id="13"/>
+    </w:p>
+    <w:p>
+      <w:pPr>
+        <w:rPr>
+          <w:rFonts w:cs="Arial"/>
+        </w:rPr>
+      </w:pPr>
+      <w:r>
+        <w:rPr>
+          <w:rFonts w:cs="Arial"/>
+        </w:rPr>
+        <w:t>This document</w:t>
+      </w:r>
+      <w:r>
+        <w:rPr>
+          <w:rFonts w:cs="Arial"/>
+        </w:rPr>
+        <w:t xml:space="preserve"> provides </w:t>
+      </w:r>
+      <w:r>
+        <w:rPr>
+          <w:rFonts w:cs="Arial"/>
+        </w:rPr>
+        <w:t xml:space="preserve">an overview of integration </w:t>
+      </w:r>
+      <w:r>
+        <w:rPr>
+          <w:rFonts w:cs="Arial"/>
+        </w:rPr>
+        <w:t>procedure for consumer care library</w:t>
+      </w:r>
+      <w:r>
+        <w:rPr>
+          <w:rFonts w:cs="Arial"/>
+        </w:rPr>
+        <w:t xml:space="preserve"> in </w:t>
+      </w:r>
+      <w:r>
+        <w:rPr>
+          <w:rFonts w:cs="Arial"/>
+        </w:rPr>
+        <w:t>android m</w:t>
+      </w:r>
+      <w:r>
+        <w:rPr>
+          <w:rFonts w:cs="Arial"/>
+        </w:rPr>
+        <w:t xml:space="preserve">obile applications. </w:t>
+      </w:r>
+    </w:p>
+    <w:p>
+      <w:pPr>
+        <w:rPr>
+          <w:rFonts w:cs="Arial"/>
+        </w:rPr>
+      </w:pPr>
+    </w:p>
+    <w:p>
+      <w:pPr>
+        <w:pStyle w:val="BodyText"/>
+        <w:rPr>
+          <w:rFonts w:cs="Arial"/>
+        </w:rPr>
+      </w:pPr>
+      <w:r>
+        <w:rPr>
+          <w:rFonts w:cs="Arial"/>
+          <w:szCs w:val="24"/>
+        </w:rPr>
+        <w:t>Digital care library provides set of standardized consumer care support features which can be used in all Philips apps.</w:t>
+      </w:r>
+    </w:p>
+    <w:p>
+      <w:pPr>
+        <w:pStyle w:val="Heading1"/>
+        <w:rPr>
+          <w:rFonts w:cs="Arial"/>
+        </w:rPr>
+      </w:pPr>
+      <w:bookmarkStart w:id="14" w:name="_Toc297311297"/>
+      <w:bookmarkStart w:id="15" w:name="_Toc444883171"/>
+      <w:r>
+        <w:rPr>
+          <w:rFonts w:cs="Arial"/>
+        </w:rPr>
+        <w:t>INTEG</w:t>
+      </w:r>
+      <w:r>
+        <w:rPr>
+          <w:rFonts w:cs="Arial"/>
+        </w:rPr>
+        <w:t>RATION</w:t>
+      </w:r>
       <w:bookmarkEnd w:id="14"/>
-    </w:p>
-    <w:p>
-      <w:pPr>
-        <w:rPr>
-          <w:rFonts w:cs="Arial"/>
-        </w:rPr>
-      </w:pPr>
-      <w:r>
-        <w:rPr>
-          <w:rFonts w:cs="Arial"/>
-        </w:rPr>
-        <w:t>This document</w:t>
-      </w:r>
-      <w:r>
-        <w:rPr>
-          <w:rFonts w:cs="Arial"/>
-        </w:rPr>
-        <w:t xml:space="preserve"> provides </w:t>
-      </w:r>
-      <w:r>
-        <w:rPr>
-          <w:rFonts w:cs="Arial"/>
-        </w:rPr>
-        <w:t xml:space="preserve">an overview of integration </w:t>
-      </w:r>
-      <w:r>
-        <w:rPr>
-          <w:rFonts w:cs="Arial"/>
-        </w:rPr>
-        <w:t>procedure for consumer care library</w:t>
-      </w:r>
-      <w:r>
-        <w:rPr>
-          <w:rFonts w:cs="Arial"/>
-        </w:rPr>
-        <w:t xml:space="preserve"> in </w:t>
-      </w:r>
-      <w:r>
-        <w:rPr>
-          <w:rFonts w:cs="Arial"/>
-        </w:rPr>
-        <w:t>android m</w:t>
-      </w:r>
-      <w:r>
-        <w:rPr>
-          <w:rFonts w:cs="Arial"/>
-        </w:rPr>
-        <w:t xml:space="preserve">obile applications. </w:t>
-      </w:r>
-    </w:p>
-    <w:p>
-      <w:pPr>
-        <w:rPr>
-          <w:rFonts w:cs="Arial"/>
-        </w:rPr>
-      </w:pPr>
-    </w:p>
-    <w:p>
-      <w:pPr>
-        <w:pStyle w:val="BodyText"/>
-        <w:rPr>
-          <w:rFonts w:cs="Arial"/>
-        </w:rPr>
-      </w:pPr>
-      <w:r>
-        <w:rPr>
-          <w:rFonts w:cs="Arial"/>
-          <w:szCs w:val="24"/>
-        </w:rPr>
-        <w:t>Digital care library provides set of standardized consumer care support features which can be used in all Philips apps.</w:t>
-      </w:r>
-    </w:p>
-    <w:p>
-      <w:pPr>
-        <w:pStyle w:val="Heading1"/>
-        <w:rPr>
-          <w:rFonts w:cs="Arial"/>
-        </w:rPr>
-      </w:pPr>
-      <w:bookmarkStart w:id="15" w:name="_Toc297311297"/>
-      <w:bookmarkStart w:id="16" w:name="_Toc444883171"/>
-      <w:r>
-        <w:rPr>
-          <w:rFonts w:cs="Arial"/>
-        </w:rPr>
-        <w:t>INTEG</w:t>
-      </w:r>
-      <w:r>
-        <w:rPr>
-          <w:rFonts w:cs="Arial"/>
-        </w:rPr>
-        <w:t>RATION</w:t>
-      </w:r>
       <w:bookmarkEnd w:id="15"/>
-      <w:bookmarkEnd w:id="16"/>
     </w:p>
     <w:p>
       <w:pPr>
@@ -3327,8 +3271,8 @@
           <w:rFonts w:cs="Arial"/>
         </w:rPr>
       </w:pPr>
-      <w:bookmarkStart w:id="17" w:name="_Toc297311298"/>
-      <w:bookmarkStart w:id="18" w:name="_Toc444883172"/>
+      <w:bookmarkStart w:id="16" w:name="_Toc297311298"/>
+      <w:bookmarkStart w:id="17" w:name="_Toc444883172"/>
       <w:r>
         <w:rPr>
           <w:rFonts w:cs="Arial"/>
@@ -3379,8 +3323,8 @@
         </w:rPr>
         <w:t>Integration</w:t>
       </w:r>
+      <w:bookmarkEnd w:id="16"/>
       <w:bookmarkEnd w:id="17"/>
-      <w:bookmarkEnd w:id="18"/>
     </w:p>
     <w:p>
       <w:pPr>
@@ -3622,8 +3566,8 @@
           <w:rFonts w:cs="Arial"/>
         </w:rPr>
       </w:pPr>
-      <w:bookmarkStart w:id="19" w:name="_Toc297311299"/>
-      <w:bookmarkStart w:id="20" w:name="_Toc444883173"/>
+      <w:bookmarkStart w:id="18" w:name="_Toc297311299"/>
+      <w:bookmarkStart w:id="19" w:name="_Toc444883173"/>
       <w:r>
         <w:rPr>
           <w:rFonts w:cs="Arial"/>
@@ -3636,8 +3580,8 @@
         </w:rPr>
         <w:t>Integration</w:t>
       </w:r>
+      <w:bookmarkEnd w:id="18"/>
       <w:bookmarkEnd w:id="19"/>
-      <w:bookmarkEnd w:id="20"/>
     </w:p>
     <w:p>
       <w:pPr>
@@ -4750,8 +4694,8 @@
           <w:rFonts w:cs="Arial"/>
         </w:rPr>
       </w:pPr>
-      <w:bookmarkStart w:id="21" w:name="_Toc444883174"/>
-      <w:bookmarkStart w:id="22" w:name="_Toc297311300"/>
+      <w:bookmarkStart w:id="20" w:name="_Toc444883174"/>
+      <w:bookmarkStart w:id="21" w:name="_Toc297311300"/>
       <w:r>
         <w:rPr>
           <w:rFonts w:cs="Arial"/>
@@ -4759,7 +4703,7 @@
         <w:lastRenderedPageBreak/>
         <w:t>Library versioning</w:t>
       </w:r>
-      <w:bookmarkEnd w:id="21"/>
+      <w:bookmarkEnd w:id="20"/>
     </w:p>
     <w:p>
       <w:pPr>
@@ -4834,29 +4778,29 @@
           <w:rFonts w:cs="Arial"/>
         </w:rPr>
       </w:pPr>
-      <w:bookmarkStart w:id="23" w:name="_Toc444883175"/>
+      <w:bookmarkStart w:id="22" w:name="_Toc444883175"/>
+      <w:bookmarkEnd w:id="21"/>
+      <w:r>
+        <w:rPr>
+          <w:rFonts w:cs="Arial"/>
+        </w:rPr>
+        <w:t xml:space="preserve">Root </w:t>
+      </w:r>
+      <w:proofErr w:type="spellStart"/>
+      <w:r>
+        <w:rPr>
+          <w:rFonts w:cs="Arial"/>
+        </w:rPr>
+        <w:t>gradle</w:t>
+      </w:r>
+      <w:proofErr w:type="spellEnd"/>
+      <w:r>
+        <w:rPr>
+          <w:rFonts w:cs="Arial"/>
+        </w:rPr>
+        <w:t xml:space="preserve"> changes</w:t>
+      </w:r>
       <w:bookmarkEnd w:id="22"/>
-      <w:r>
-        <w:rPr>
-          <w:rFonts w:cs="Arial"/>
-        </w:rPr>
-        <w:t xml:space="preserve">Root </w:t>
-      </w:r>
-      <w:proofErr w:type="spellStart"/>
-      <w:r>
-        <w:rPr>
-          <w:rFonts w:cs="Arial"/>
-        </w:rPr>
-        <w:t>gradle</w:t>
-      </w:r>
-      <w:proofErr w:type="spellEnd"/>
-      <w:r>
-        <w:rPr>
-          <w:rFonts w:cs="Arial"/>
-        </w:rPr>
-        <w:t xml:space="preserve"> changes</w:t>
-      </w:r>
-      <w:bookmarkEnd w:id="23"/>
     </w:p>
     <w:p>
       <w:pPr>
@@ -5294,7 +5238,7 @@
           <w:rFonts w:cs="Arial"/>
         </w:rPr>
       </w:pPr>
-      <w:bookmarkStart w:id="24" w:name="_Toc444883176"/>
+      <w:bookmarkStart w:id="23" w:name="_Toc444883176"/>
       <w:proofErr w:type="spellStart"/>
       <w:r>
         <w:rPr>
@@ -5309,7 +5253,7 @@
         </w:rPr>
         <w:t xml:space="preserve"> dependencies</w:t>
       </w:r>
-      <w:bookmarkEnd w:id="24"/>
+      <w:bookmarkEnd w:id="23"/>
     </w:p>
     <w:p>
       <w:pPr>
@@ -6227,7 +6171,7 @@
           <w:rFonts w:cs="Arial"/>
         </w:rPr>
       </w:pPr>
-      <w:bookmarkStart w:id="25" w:name="_Toc444883177"/>
+      <w:bookmarkStart w:id="24" w:name="_Toc444883177"/>
       <w:r>
         <w:rPr>
           <w:rFonts w:cs="Arial"/>
@@ -6235,7 +6179,7 @@
         <w:lastRenderedPageBreak/>
         <w:t>Prerequisites</w:t>
       </w:r>
-      <w:bookmarkEnd w:id="25"/>
+      <w:bookmarkEnd w:id="24"/>
     </w:p>
     <w:p>
       <w:pPr>
@@ -6669,15 +6613,15 @@
           <w:rFonts w:cs="Arial"/>
         </w:rPr>
       </w:pPr>
-      <w:bookmarkStart w:id="26" w:name="_Toc444883178"/>
-      <w:bookmarkStart w:id="27" w:name="_Toc297311301"/>
+      <w:bookmarkStart w:id="25" w:name="_Toc444883178"/>
+      <w:bookmarkStart w:id="26" w:name="_Toc297311301"/>
       <w:r>
         <w:rPr>
           <w:rFonts w:cs="Arial"/>
         </w:rPr>
         <w:t>INITIALIZATION</w:t>
       </w:r>
-      <w:bookmarkEnd w:id="26"/>
+      <w:bookmarkEnd w:id="25"/>
     </w:p>
     <w:p>
       <w:pPr>
@@ -7446,14 +7390,14 @@
           <w:rFonts w:cs="Arial"/>
         </w:rPr>
       </w:pPr>
-      <w:bookmarkStart w:id="28" w:name="_Toc444883179"/>
+      <w:bookmarkStart w:id="27" w:name="_Toc444883179"/>
       <w:r>
         <w:rPr>
           <w:rFonts w:cs="Arial"/>
         </w:rPr>
         <w:t>How to invoke Digital care as activity?</w:t>
       </w:r>
-      <w:bookmarkEnd w:id="28"/>
+      <w:bookmarkEnd w:id="27"/>
     </w:p>
     <w:p>
       <w:pPr>
@@ -8369,14 +8313,14 @@
           <w:rFonts w:cs="Arial"/>
         </w:rPr>
       </w:pPr>
-      <w:bookmarkStart w:id="29" w:name="_Toc444883180"/>
+      <w:bookmarkStart w:id="28" w:name="_Toc444883180"/>
       <w:r>
         <w:rPr>
           <w:rFonts w:cs="Arial"/>
         </w:rPr>
         <w:t>How to invoke Digital care as Fragment?</w:t>
       </w:r>
-      <w:bookmarkEnd w:id="29"/>
+      <w:bookmarkEnd w:id="28"/>
     </w:p>
     <w:p>
       <w:pPr>
@@ -9551,14 +9495,14 @@
           <w:rFonts w:cs="Arial"/>
         </w:rPr>
       </w:pPr>
-      <w:bookmarkStart w:id="30" w:name="_Toc444883181"/>
+      <w:bookmarkStart w:id="29" w:name="_Toc444883181"/>
       <w:r>
         <w:rPr>
           <w:rFonts w:cs="Arial"/>
         </w:rPr>
         <w:t>Android Manifest Changes</w:t>
       </w:r>
-      <w:bookmarkEnd w:id="30"/>
+      <w:bookmarkEnd w:id="29"/>
     </w:p>
     <w:p>
       <w:pPr>
@@ -11408,14 +11352,14 @@
           <w:rFonts w:cs="Arial"/>
         </w:rPr>
       </w:pPr>
-      <w:bookmarkStart w:id="31" w:name="_Toc444883182"/>
+      <w:bookmarkStart w:id="30" w:name="_Toc444883182"/>
       <w:r>
         <w:rPr>
           <w:rFonts w:cs="Arial"/>
         </w:rPr>
         <w:t>Other User Permissions</w:t>
       </w:r>
-      <w:bookmarkEnd w:id="31"/>
+      <w:bookmarkEnd w:id="30"/>
     </w:p>
     <w:p>
       <w:pPr>
@@ -12124,7 +12068,7 @@
           <w:rFonts w:cs="Arial"/>
         </w:rPr>
       </w:pPr>
-      <w:bookmarkStart w:id="32" w:name="_Toc444883183"/>
+      <w:bookmarkStart w:id="31" w:name="_Toc444883183"/>
       <w:r>
         <w:rPr>
           <w:rFonts w:cs="Arial"/>
@@ -12132,7 +12076,7 @@
         <w:lastRenderedPageBreak/>
         <w:t>Digital care configuration</w:t>
       </w:r>
-      <w:bookmarkEnd w:id="32"/>
+      <w:bookmarkEnd w:id="31"/>
     </w:p>
     <w:p>
       <w:pPr>
@@ -12338,7 +12282,7 @@
         </w:rPr>
         <w:t xml:space="preserve"> </w:t>
       </w:r>
-      <w:bookmarkStart w:id="33" w:name="_Toc444883184"/>
+      <w:bookmarkStart w:id="32" w:name="_Toc444883184"/>
       <w:r>
         <w:rPr>
           <w:rFonts w:eastAsiaTheme="minorEastAsia" w:cs="Arial"/>
@@ -12351,7 +12295,7 @@
         </w:rPr>
         <w:t>configuration</w:t>
       </w:r>
-      <w:bookmarkEnd w:id="33"/>
+      <w:bookmarkEnd w:id="32"/>
     </w:p>
     <w:p>
       <w:pPr>
@@ -12644,7 +12588,7 @@
           </mc:Choice>
           <mc:Fallback>
             <w:pict>
-              <v:shapetype w14:anchorId="626270D6" id="_x0000_t34" coordsize="21600,21600" o:spt="34" o:oned="t" adj="10800" path="m,l@0,0@0,21600,21600,21600e" filled="f">
+              <v:shapetype w14:anchorId="0E7C3332" id="_x0000_t34" coordsize="21600,21600" o:spt="34" o:oned="t" adj="10800" path="m,l@0,0@0,21600,21600,21600e" filled="f">
                 <v:stroke joinstyle="miter"/>
                 <v:formulas>
                   <v:f eqn="val #0"/>
@@ -12740,7 +12684,7 @@
           </mc:Choice>
           <mc:Fallback>
             <w:pict>
-              <v:shape w14:anchorId="5C0393F2" id="Elbow Connector 298" o:spid="_x0000_s1026" type="#_x0000_t34" style="position:absolute;margin-left:58.9pt;margin-top:482.55pt;width:274.5pt;height:60pt;z-index:251671040;visibility:visible;mso-wrap-style:square;mso-width-percent:0;mso-height-percent:0;mso-wrap-distance-left:9pt;mso-wrap-distance-top:0;mso-wrap-distance-right:9pt;mso-wrap-distance-bottom:0;mso-position-horizontal:absolute;mso-position-horizontal-relative:text;mso-position-vertical:absolute;mso-position-vertical-relative:text;mso-width-percent:0;mso-height-percent:0;mso-width-relative:margin;mso-height-relative:margin" o:gfxdata="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" adj="177" strokecolor="#f79646 [3209]" strokeweight="2pt">
+              <v:shape w14:anchorId="55B08C11" id="Elbow Connector 298" o:spid="_x0000_s1026" type="#_x0000_t34" style="position:absolute;margin-left:58.9pt;margin-top:482.55pt;width:274.5pt;height:60pt;z-index:251671040;visibility:visible;mso-wrap-style:square;mso-width-percent:0;mso-height-percent:0;mso-wrap-distance-left:9pt;mso-wrap-distance-top:0;mso-wrap-distance-right:9pt;mso-wrap-distance-bottom:0;mso-position-horizontal:absolute;mso-position-horizontal-relative:text;mso-position-vertical:absolute;mso-position-vertical-relative:text;mso-width-percent:0;mso-height-percent:0;mso-width-relative:margin;mso-height-relative:margin" o:gfxdata="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" adj="177" strokecolor="#f79646 [3209]" strokeweight="2pt">
                 <v:stroke endarrow="open"/>
                 <v:shadow on="t" color="black" opacity="24903f" origin=",.5" offset="0,.55556mm"/>
               </v:shape>
@@ -12932,7 +12876,7 @@
           </mc:Choice>
           <mc:Fallback>
             <w:pict>
-              <v:shapetype w14:anchorId="52173427" id="_x0000_t32" coordsize="21600,21600" o:spt="32" o:oned="t" path="m,l21600,21600e" filled="f">
+              <v:shapetype w14:anchorId="78F49D21" id="_x0000_t32" coordsize="21600,21600" o:spt="32" o:oned="t" path="m,l21600,21600e" filled="f">
                 <v:path arrowok="t" fillok="f" o:connecttype="none"/>
                 <o:lock v:ext="edit" shapetype="t"/>
               </v:shapetype>
@@ -13010,7 +12954,7 @@
           </mc:Choice>
           <mc:Fallback>
             <w:pict>
-              <v:shape w14:anchorId="251E1170" id="Straight Arrow Connector 306" o:spid="_x0000_s1026" type="#_x0000_t32" style="position:absolute;margin-left:288.9pt;margin-top:48.35pt;width:63.75pt;height:6.75pt;z-index:251638272;visibility:visible;mso-wrap-style:square;mso-width-percent:0;mso-height-percent:0;mso-wrap-distance-left:9pt;mso-wrap-distance-top:0;mso-wrap-distance-right:9pt;mso-wrap-distance-bottom:0;mso-position-horizontal:absolute;mso-position-horizontal-relative:text;mso-position-vertical:absolute;mso-position-vertical-relative:text;mso-width-percent:0;mso-height-percent:0;mso-width-relative:margin;mso-height-relative:margin" o:gfxdata="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" strokecolor="#f79646 [3209]" strokeweight="2pt">
+              <v:shape w14:anchorId="46BA818E" id="Straight Arrow Connector 306" o:spid="_x0000_s1026" type="#_x0000_t32" style="position:absolute;margin-left:288.9pt;margin-top:48.35pt;width:63.75pt;height:6.75pt;z-index:251638272;visibility:visible;mso-wrap-style:square;mso-width-percent:0;mso-height-percent:0;mso-wrap-distance-left:9pt;mso-wrap-distance-top:0;mso-wrap-distance-right:9pt;mso-wrap-distance-bottom:0;mso-position-horizontal:absolute;mso-position-horizontal-relative:text;mso-position-vertical:absolute;mso-position-vertical-relative:text;mso-width-percent:0;mso-height-percent:0;mso-width-relative:margin;mso-height-relative:margin" o:gfxdata="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" strokecolor="#f79646 [3209]" strokeweight="2pt">
                 <v:stroke endarrow="open"/>
                 <v:shadow on="t" color="black" opacity="24903f" origin=",.5" offset="0,.55556mm"/>
               </v:shape>
@@ -13254,7 +13198,7 @@
           </mc:Choice>
           <mc:Fallback>
             <w:pict>
-              <v:shape w14:anchorId="4B190624" id="Straight Arrow Connector 292" o:spid="_x0000_s1026" type="#_x0000_t32" style="position:absolute;margin-left:285.75pt;margin-top:230.25pt;width:55.5pt;height:0;flip:y;z-index:251676160;visibility:visible;mso-wrap-style:square;mso-width-percent:0;mso-height-percent:0;mso-wrap-distance-left:9pt;mso-wrap-distance-top:0;mso-wrap-distance-right:9pt;mso-wrap-distance-bottom:0;mso-position-horizontal:absolute;mso-position-horizontal-relative:text;mso-position-vertical:absolute;mso-position-vertical-relative:text;mso-width-percent:0;mso-height-percent:0;mso-width-relative:margin;mso-height-relative:margin" o:gfxdata="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" strokecolor="#f79646 [3209]" strokeweight="2pt">
+              <v:shape w14:anchorId="1B12B2FA" id="Straight Arrow Connector 292" o:spid="_x0000_s1026" type="#_x0000_t32" style="position:absolute;margin-left:285.75pt;margin-top:230.25pt;width:55.5pt;height:0;flip:y;z-index:251676160;visibility:visible;mso-wrap-style:square;mso-width-percent:0;mso-height-percent:0;mso-wrap-distance-left:9pt;mso-wrap-distance-top:0;mso-wrap-distance-right:9pt;mso-wrap-distance-bottom:0;mso-position-horizontal:absolute;mso-position-horizontal-relative:text;mso-position-vertical:absolute;mso-position-vertical-relative:text;mso-width-percent:0;mso-height-percent:0;mso-width-relative:margin;mso-height-relative:margin" o:gfxdata="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" strokecolor="#f79646 [3209]" strokeweight="2pt">
                 <v:stroke endarrow="open"/>
                 <v:shadow on="t" color="black" opacity="24903f" origin=",.5" offset="0,.55556mm"/>
               </v:shape>
@@ -13438,7 +13382,7 @@
           </mc:Choice>
           <mc:Fallback>
             <w:pict>
-              <v:shape w14:anchorId="69D2710E" id="Straight Arrow Connector 11" o:spid="_x0000_s1026" type="#_x0000_t32" style="position:absolute;margin-left:273.5pt;margin-top:585.65pt;width:55.5pt;height:0;flip:y;z-index:251664896;visibility:visible;mso-wrap-style:square;mso-width-percent:0;mso-height-percent:0;mso-wrap-distance-left:9pt;mso-wrap-distance-top:0;mso-wrap-distance-right:9pt;mso-wrap-distance-bottom:0;mso-position-horizontal:absolute;mso-position-horizontal-relative:text;mso-position-vertical:absolute;mso-position-vertical-relative:text;mso-width-percent:0;mso-height-percent:0;mso-width-relative:margin;mso-height-relative:margin" o:gfxdata="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" strokecolor="#f79646 [3209]" strokeweight="2pt">
+              <v:shape w14:anchorId="3F752832" id="Straight Arrow Connector 11" o:spid="_x0000_s1026" type="#_x0000_t32" style="position:absolute;margin-left:273.5pt;margin-top:585.65pt;width:55.5pt;height:0;flip:y;z-index:251664896;visibility:visible;mso-wrap-style:square;mso-width-percent:0;mso-height-percent:0;mso-wrap-distance-left:9pt;mso-wrap-distance-top:0;mso-wrap-distance-right:9pt;mso-wrap-distance-bottom:0;mso-position-horizontal:absolute;mso-position-horizontal-relative:text;mso-position-vertical:absolute;mso-position-vertical-relative:text;mso-width-percent:0;mso-height-percent:0;mso-width-relative:margin;mso-height-relative:margin" o:gfxdata="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" strokecolor="#f79646 [3209]" strokeweight="2pt">
                 <v:stroke endarrow="open"/>
                 <v:shadow on="t" color="black" opacity="24903f" origin=",.5" offset="0,.55556mm"/>
               </v:shape>
@@ -13512,7 +13456,7 @@
           </mc:Choice>
           <mc:Fallback>
             <w:pict>
-              <v:shape w14:anchorId="2F8841E9" id="Straight Arrow Connector 300" o:spid="_x0000_s1026" type="#_x0000_t32" style="position:absolute;margin-left:288.15pt;margin-top:455.6pt;width:37.5pt;height:3.6pt;flip:y;z-index:251658752;visibility:visible;mso-wrap-style:square;mso-width-percent:0;mso-height-percent:0;mso-wrap-distance-left:9pt;mso-wrap-distance-top:0;mso-wrap-distance-right:9pt;mso-wrap-distance-bottom:0;mso-position-horizontal:absolute;mso-position-horizontal-relative:text;mso-position-vertical:absolute;mso-position-vertical-relative:text;mso-width-percent:0;mso-height-percent:0;mso-width-relative:margin;mso-height-relative:margin" o:gfxdata="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" strokecolor="#f79646 [3209]" strokeweight="2pt">
+              <v:shape w14:anchorId="06FF0D53" id="Straight Arrow Connector 300" o:spid="_x0000_s1026" type="#_x0000_t32" style="position:absolute;margin-left:288.15pt;margin-top:455.6pt;width:37.5pt;height:3.6pt;flip:y;z-index:251658752;visibility:visible;mso-wrap-style:square;mso-width-percent:0;mso-height-percent:0;mso-wrap-distance-left:9pt;mso-wrap-distance-top:0;mso-wrap-distance-right:9pt;mso-wrap-distance-bottom:0;mso-position-horizontal:absolute;mso-position-horizontal-relative:text;mso-position-vertical:absolute;mso-position-vertical-relative:text;mso-width-percent:0;mso-height-percent:0;mso-width-relative:margin;mso-height-relative:margin" o:gfxdata="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" strokecolor="#f79646 [3209]" strokeweight="2pt">
                 <v:stroke endarrow="open"/>
                 <v:shadow on="t" color="black" opacity="24903f" origin=",.5" offset="0,.55556mm"/>
               </v:shape>
@@ -13866,7 +13810,7 @@
           </mc:Choice>
           <mc:Fallback>
             <w:pict>
-              <v:shape w14:anchorId="34DAC759" id="Elbow Connector 291" o:spid="_x0000_s1026" type="#_x0000_t34" style="position:absolute;margin-left:177.6pt;margin-top:49.15pt;width:177.65pt;height:61.7pt;z-index:251660800;visibility:visible;mso-wrap-style:square;mso-width-percent:0;mso-height-percent:0;mso-wrap-distance-left:9pt;mso-wrap-distance-top:0;mso-wrap-distance-right:9pt;mso-wrap-distance-bottom:0;mso-position-horizontal:absolute;mso-position-horizontal-relative:text;mso-position-vertical:absolute;mso-position-vertical-relative:text;mso-width-percent:0;mso-height-percent:0;mso-width-relative:margin;mso-height-relative:margin" o:gfxdata="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" adj="200" strokecolor="#f79646 [3209]" strokeweight="2pt">
+              <v:shape w14:anchorId="1152B423" id="Elbow Connector 291" o:spid="_x0000_s1026" type="#_x0000_t34" style="position:absolute;margin-left:177.6pt;margin-top:49.15pt;width:177.65pt;height:61.7pt;z-index:251660800;visibility:visible;mso-wrap-style:square;mso-width-percent:0;mso-height-percent:0;mso-wrap-distance-left:9pt;mso-wrap-distance-top:0;mso-wrap-distance-right:9pt;mso-wrap-distance-bottom:0;mso-position-horizontal:absolute;mso-position-horizontal-relative:text;mso-position-vertical:absolute;mso-position-vertical-relative:text;mso-width-percent:0;mso-height-percent:0;mso-width-relative:margin;mso-height-relative:margin" o:gfxdata="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" adj="200" strokecolor="#f79646 [3209]" strokeweight="2pt">
                 <v:stroke endarrow="open"/>
                 <v:shadow on="t" color="black" opacity="24903f" origin=",.5" offset="0,.55556mm"/>
               </v:shape>
@@ -14068,7 +14012,7 @@
           </mc:Choice>
           <mc:Fallback>
             <w:pict>
-              <v:shape w14:anchorId="372D35E9" id="Straight Arrow Connector 304" o:spid="_x0000_s1026" type="#_x0000_t32" style="position:absolute;margin-left:225.75pt;margin-top:161.25pt;width:118.5pt;height:0;z-index:251656704;visibility:visible;mso-wrap-style:square;mso-width-percent:0;mso-height-percent:0;mso-wrap-distance-left:9pt;mso-wrap-distance-top:0;mso-wrap-distance-right:9pt;mso-wrap-distance-bottom:0;mso-position-horizontal:absolute;mso-position-horizontal-relative:text;mso-position-vertical:absolute;mso-position-vertical-relative:text;mso-width-percent:0;mso-height-percent:0;mso-width-relative:margin;mso-height-relative:margin" o:gfxdata="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" strokecolor="#f79646 [3209]" strokeweight="2pt">
+              <v:shape w14:anchorId="314047A0" id="Straight Arrow Connector 304" o:spid="_x0000_s1026" type="#_x0000_t32" style="position:absolute;margin-left:225.75pt;margin-top:161.25pt;width:118.5pt;height:0;z-index:251656704;visibility:visible;mso-wrap-style:square;mso-width-percent:0;mso-height-percent:0;mso-wrap-distance-left:9pt;mso-wrap-distance-top:0;mso-wrap-distance-right:9pt;mso-wrap-distance-bottom:0;mso-position-horizontal:absolute;mso-position-horizontal-relative:text;mso-position-vertical:absolute;mso-position-vertical-relative:text;mso-width-percent:0;mso-height-percent:0;mso-width-relative:margin;mso-height-relative:margin" o:gfxdata="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" strokecolor="#f79646 [3209]" strokeweight="2pt">
                 <v:stroke endarrow="open"/>
                 <v:shadow on="t" color="black" opacity="24903f" origin=",.5" offset="0,.55556mm"/>
               </v:shape>
@@ -14256,7 +14200,7 @@
           </mc:Choice>
           <mc:Fallback>
             <w:pict>
-              <v:shape w14:anchorId="25131E44" id="Straight Arrow Connector 299" o:spid="_x0000_s1026" type="#_x0000_t32" style="position:absolute;margin-left:235.5pt;margin-top:397.5pt;width:112.5pt;height:0;z-index:251666944;visibility:visible;mso-wrap-style:square;mso-width-percent:0;mso-height-percent:0;mso-wrap-distance-left:9pt;mso-wrap-distance-top:0;mso-wrap-distance-right:9pt;mso-wrap-distance-bottom:0;mso-position-horizontal:absolute;mso-position-horizontal-relative:text;mso-position-vertical:absolute;mso-position-vertical-relative:text;mso-width-percent:0;mso-height-percent:0;mso-width-relative:margin;mso-height-relative:margin" o:gfxdata="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" strokecolor="#f79646 [3209]" strokeweight="2pt">
+              <v:shape w14:anchorId="712F9E0D" id="Straight Arrow Connector 299" o:spid="_x0000_s1026" type="#_x0000_t32" style="position:absolute;margin-left:235.5pt;margin-top:397.5pt;width:112.5pt;height:0;z-index:251666944;visibility:visible;mso-wrap-style:square;mso-width-percent:0;mso-height-percent:0;mso-wrap-distance-left:9pt;mso-wrap-distance-top:0;mso-wrap-distance-right:9pt;mso-wrap-distance-bottom:0;mso-position-horizontal:absolute;mso-position-horizontal-relative:text;mso-position-vertical:absolute;mso-position-vertical-relative:text;mso-width-percent:0;mso-height-percent:0;mso-width-relative:margin;mso-height-relative:margin" o:gfxdata="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" strokecolor="#f79646 [3209]" strokeweight="2pt">
                 <v:stroke endarrow="open"/>
                 <v:shadow on="t" color="black" opacity="24903f" origin=",.5" offset="0,.55556mm"/>
               </v:shape>
@@ -14444,7 +14388,7 @@
           </mc:Choice>
           <mc:Fallback>
             <w:pict>
-              <v:shape w14:anchorId="5DC48344" id="Straight Arrow Connector 301" o:spid="_x0000_s1026" type="#_x0000_t32" style="position:absolute;margin-left:267pt;margin-top:206.25pt;width:55.5pt;height:0;flip:y;z-index:251650560;visibility:visible;mso-wrap-style:square;mso-width-percent:0;mso-height-percent:0;mso-wrap-distance-left:9pt;mso-wrap-distance-top:0;mso-wrap-distance-right:9pt;mso-wrap-distance-bottom:0;mso-position-horizontal:absolute;mso-position-horizontal-relative:text;mso-position-vertical:absolute;mso-position-vertical-relative:text;mso-width-percent:0;mso-height-percent:0;mso-width-relative:margin;mso-height-relative:margin" o:gfxdata="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" strokecolor="#f79646 [3209]" strokeweight="2pt">
+              <v:shape w14:anchorId="10FD3314" id="Straight Arrow Connector 301" o:spid="_x0000_s1026" type="#_x0000_t32" style="position:absolute;margin-left:267pt;margin-top:206.25pt;width:55.5pt;height:0;flip:y;z-index:251650560;visibility:visible;mso-wrap-style:square;mso-width-percent:0;mso-height-percent:0;mso-wrap-distance-left:9pt;mso-wrap-distance-top:0;mso-wrap-distance-right:9pt;mso-wrap-distance-bottom:0;mso-position-horizontal:absolute;mso-position-horizontal-relative:text;mso-position-vertical:absolute;mso-position-vertical-relative:text;mso-width-percent:0;mso-height-percent:0;mso-width-relative:margin;mso-height-relative:margin" o:gfxdata="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" strokecolor="#f79646 [3209]" strokeweight="2pt">
                 <v:stroke endarrow="open"/>
                 <v:shadow on="t" color="black" opacity="24903f" origin=",.5" offset="0,.55556mm"/>
               </v:shape>
@@ -15012,7 +14956,7 @@
           </mc:Choice>
           <mc:Fallback>
             <w:pict>
-              <v:shape w14:anchorId="0B98719E" id="Straight Arrow Connector 294" o:spid="_x0000_s1026" type="#_x0000_t32" style="position:absolute;margin-left:161.25pt;margin-top:348pt;width:165pt;height:.75pt;z-index:251674112;visibility:visible;mso-wrap-style:square;mso-width-percent:0;mso-height-percent:0;mso-wrap-distance-left:9pt;mso-wrap-distance-top:0;mso-wrap-distance-right:9pt;mso-wrap-distance-bottom:0;mso-position-horizontal:absolute;mso-position-horizontal-relative:text;mso-position-vertical:absolute;mso-position-vertical-relative:text;mso-width-percent:0;mso-height-percent:0;mso-width-relative:margin;mso-height-relative:margin" o:gfxdata="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" strokecolor="#f79646 [3209]" strokeweight="2pt">
+              <v:shape w14:anchorId="7C52E063" id="Straight Arrow Connector 294" o:spid="_x0000_s1026" type="#_x0000_t32" style="position:absolute;margin-left:161.25pt;margin-top:348pt;width:165pt;height:.75pt;z-index:251674112;visibility:visible;mso-wrap-style:square;mso-width-percent:0;mso-height-percent:0;mso-wrap-distance-left:9pt;mso-wrap-distance-top:0;mso-wrap-distance-right:9pt;mso-wrap-distance-bottom:0;mso-position-horizontal:absolute;mso-position-horizontal-relative:text;mso-position-vertical:absolute;mso-position-vertical-relative:text;mso-width-percent:0;mso-height-percent:0;mso-width-relative:margin;mso-height-relative:margin" o:gfxdata="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" strokecolor="#f79646 [3209]" strokeweight="2pt">
                 <v:stroke endarrow="open"/>
                 <v:shadow on="t" color="black" opacity="24903f" origin=",.5" offset="0,.55556mm"/>
               </v:shape>
@@ -15093,7 +15037,7 @@
           <w:i w:val="0"/>
         </w:rPr>
       </w:pPr>
-      <w:bookmarkStart w:id="34" w:name="_Toc444883185"/>
+      <w:bookmarkStart w:id="33" w:name="_Toc444883185"/>
       <w:proofErr w:type="gramStart"/>
       <w:r>
         <w:rPr>
@@ -15132,7 +15076,7 @@
         </w:rPr>
         <w:t>enu configuration</w:t>
       </w:r>
-      <w:bookmarkEnd w:id="34"/>
+      <w:bookmarkEnd w:id="33"/>
     </w:p>
     <w:p>
       <w:pPr>
@@ -15327,7 +15271,7 @@
           </mc:Choice>
           <mc:Fallback>
             <w:pict>
-              <v:shape w14:anchorId="611C2EDD" id="Straight Arrow Connector 7" o:spid="_x0000_s1026" type="#_x0000_t32" style="position:absolute;margin-left:187.65pt;margin-top:255.2pt;width:93.75pt;height:0;z-index:251738112;visibility:visible;mso-wrap-style:square;mso-width-percent:0;mso-height-percent:0;mso-wrap-distance-left:9pt;mso-wrap-distance-top:0;mso-wrap-distance-right:9pt;mso-wrap-distance-bottom:0;mso-position-horizontal:absolute;mso-position-horizontal-relative:text;mso-position-vertical:absolute;mso-position-vertical-relative:text;mso-width-percent:0;mso-height-percent:0;mso-width-relative:margin;mso-height-relative:margin" o:gfxdata="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" strokecolor="#f79646 [3209]" strokeweight="2pt">
+              <v:shape w14:anchorId="4ECC7BC1" id="Straight Arrow Connector 7" o:spid="_x0000_s1026" type="#_x0000_t32" style="position:absolute;margin-left:187.65pt;margin-top:255.2pt;width:93.75pt;height:0;z-index:251738112;visibility:visible;mso-wrap-style:square;mso-width-percent:0;mso-height-percent:0;mso-wrap-distance-left:9pt;mso-wrap-distance-top:0;mso-wrap-distance-right:9pt;mso-wrap-distance-bottom:0;mso-position-horizontal:absolute;mso-position-horizontal-relative:text;mso-position-vertical:absolute;mso-position-vertical-relative:text;mso-width-percent:0;mso-height-percent:0;mso-width-relative:margin;mso-height-relative:margin" o:gfxdata="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" strokecolor="#f79646 [3209]" strokeweight="2pt">
                 <v:stroke endarrow="open"/>
                 <v:shadow on="t" color="black" opacity="24903f" origin=",.5" offset="0,.55556mm"/>
               </v:shape>
@@ -15515,7 +15459,7 @@
           </mc:Choice>
           <mc:Fallback>
             <w:pict>
-              <v:shape w14:anchorId="4232998A" id="Straight Arrow Connector 5" o:spid="_x0000_s1026" type="#_x0000_t32" style="position:absolute;margin-left:10.65pt;margin-top:55.7pt;width:279.75pt;height:0;z-index:251736064;visibility:visible;mso-wrap-style:square;mso-width-percent:0;mso-height-percent:0;mso-wrap-distance-left:9pt;mso-wrap-distance-top:0;mso-wrap-distance-right:9pt;mso-wrap-distance-bottom:0;mso-position-horizontal:absolute;mso-position-horizontal-relative:text;mso-position-vertical:absolute;mso-position-vertical-relative:text;mso-width-percent:0;mso-height-percent:0;mso-width-relative:margin;mso-height-relative:margin" o:gfxdata="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" strokecolor="#f79646 [3209]" strokeweight="2pt">
+              <v:shape w14:anchorId="0BB50100" id="Straight Arrow Connector 5" o:spid="_x0000_s1026" type="#_x0000_t32" style="position:absolute;margin-left:10.65pt;margin-top:55.7pt;width:279.75pt;height:0;z-index:251736064;visibility:visible;mso-wrap-style:square;mso-width-percent:0;mso-height-percent:0;mso-wrap-distance-left:9pt;mso-wrap-distance-top:0;mso-wrap-distance-right:9pt;mso-wrap-distance-bottom:0;mso-position-horizontal:absolute;mso-position-horizontal-relative:text;mso-position-vertical:absolute;mso-position-vertical-relative:text;mso-width-percent:0;mso-height-percent:0;mso-width-relative:margin;mso-height-relative:margin" o:gfxdata="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" strokecolor="#f79646 [3209]" strokeweight="2pt">
                 <v:stroke endarrow="open"/>
                 <v:shadow on="t" color="black" opacity="24903f" origin=",.5" offset="0,.55556mm"/>
               </v:shape>
@@ -15523,7 +15467,7 @@
           </mc:Fallback>
         </mc:AlternateContent>
       </w:r>
-      <w:ins w:id="35" w:author="Philips" w:date="2015-12-04T00:03:00Z">
+      <w:ins w:id="34" w:author="Philips" w:date="2015-12-04T00:03:00Z">
         <w:r>
           <w:rPr>
             <w:rFonts w:eastAsiaTheme="minorEastAsia"/>
@@ -15591,7 +15535,7 @@
           <w:rFonts w:eastAsiaTheme="minorEastAsia" w:cs="Arial"/>
         </w:rPr>
       </w:pPr>
-      <w:bookmarkStart w:id="36" w:name="_Toc444883186"/>
+      <w:bookmarkStart w:id="35" w:name="_Toc444883186"/>
       <w:r>
         <w:rPr>
           <w:rFonts w:eastAsiaTheme="minorEastAsia" w:cs="Arial"/>
@@ -15599,7 +15543,7 @@
         <w:lastRenderedPageBreak/>
         <w:t>Social provider configuration</w:t>
       </w:r>
-      <w:bookmarkEnd w:id="36"/>
+      <w:bookmarkEnd w:id="35"/>
     </w:p>
     <w:p>
       <w:pPr>
@@ -15798,7 +15742,7 @@
           </mc:Choice>
           <mc:Fallback>
             <w:pict>
-              <v:shape w14:anchorId="61DCAA7A" id="Straight Arrow Connector 335" o:spid="_x0000_s1026" type="#_x0000_t32" style="position:absolute;margin-left:108.85pt;margin-top:340.65pt;width:186.9pt;height:0;z-index:251727872;visibility:visible;mso-wrap-style:square;mso-width-percent:0;mso-height-percent:0;mso-wrap-distance-left:9pt;mso-wrap-distance-top:0;mso-wrap-distance-right:9pt;mso-wrap-distance-bottom:0;mso-position-horizontal:absolute;mso-position-horizontal-relative:text;mso-position-vertical:absolute;mso-position-vertical-relative:text;mso-width-percent:0;mso-height-percent:0;mso-width-relative:margin;mso-height-relative:margin" o:gfxdata="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" strokecolor="#f79646 [3209]" strokeweight="2pt">
+              <v:shape w14:anchorId="7755BDB6" id="Straight Arrow Connector 335" o:spid="_x0000_s1026" type="#_x0000_t32" style="position:absolute;margin-left:108.85pt;margin-top:340.65pt;width:186.9pt;height:0;z-index:251727872;visibility:visible;mso-wrap-style:square;mso-width-percent:0;mso-height-percent:0;mso-wrap-distance-left:9pt;mso-wrap-distance-top:0;mso-wrap-distance-right:9pt;mso-wrap-distance-bottom:0;mso-position-horizontal:absolute;mso-position-horizontal-relative:text;mso-position-vertical:absolute;mso-position-vertical-relative:text;mso-width-percent:0;mso-height-percent:0;mso-width-relative:margin;mso-height-relative:margin" o:gfxdata="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" strokecolor="#f79646 [3209]" strokeweight="2pt">
                 <v:stroke endarrow="open"/>
                 <v:shadow on="t" color="black" opacity="24903f" origin=",.5" offset="0,.55556mm"/>
               </v:shape>
@@ -15975,7 +15919,7 @@
           </mc:Choice>
           <mc:Fallback>
             <w:pict>
-              <v:shape w14:anchorId="02A4C54B" id="Elbow Connector 333" o:spid="_x0000_s1026" type="#_x0000_t34" style="position:absolute;margin-left:58.05pt;margin-top:233.7pt;width:241.5pt;height:35.25pt;z-index:251731968;visibility:visible;mso-wrap-style:square;mso-width-percent:0;mso-wrap-distance-left:9pt;mso-wrap-distance-top:0;mso-wrap-distance-right:9pt;mso-wrap-distance-bottom:0;mso-position-horizontal:absolute;mso-position-horizontal-relative:text;mso-position-vertical:absolute;mso-position-vertical-relative:text;mso-width-percent:0;mso-width-relative:margin" o:gfxdata="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" adj="-134" strokecolor="#f79646 [3209]" strokeweight="2pt">
+              <v:shape w14:anchorId="3C35332F" id="Elbow Connector 333" o:spid="_x0000_s1026" type="#_x0000_t34" style="position:absolute;margin-left:58.05pt;margin-top:233.7pt;width:241.5pt;height:35.25pt;z-index:251731968;visibility:visible;mso-wrap-style:square;mso-width-percent:0;mso-wrap-distance-left:9pt;mso-wrap-distance-top:0;mso-wrap-distance-right:9pt;mso-wrap-distance-bottom:0;mso-position-horizontal:absolute;mso-position-horizontal-relative:text;mso-position-vertical:absolute;mso-position-vertical-relative:text;mso-width-percent:0;mso-width-relative:margin" o:gfxdata="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" adj="-134" strokecolor="#f79646 [3209]" strokeweight="2pt">
                 <v:stroke endarrow="open"/>
                 <v:shadow on="t" color="black" opacity="24903f" origin=",.5" offset="0,.55556mm"/>
               </v:shape>
@@ -16153,7 +16097,7 @@
           </mc:Choice>
           <mc:Fallback>
             <w:pict>
-              <v:shape w14:anchorId="63A39228" id="Straight Arrow Connector 329" o:spid="_x0000_s1026" type="#_x0000_t32" style="position:absolute;margin-left:166.5pt;margin-top:163.65pt;width:142.5pt;height:0;z-index:251728896;visibility:visible;mso-wrap-style:square;mso-width-percent:0;mso-height-percent:0;mso-wrap-distance-left:9pt;mso-wrap-distance-top:0;mso-wrap-distance-right:9pt;mso-wrap-distance-bottom:0;mso-position-horizontal:absolute;mso-position-horizontal-relative:text;mso-position-vertical:absolute;mso-position-vertical-relative:text;mso-width-percent:0;mso-height-percent:0;mso-width-relative:margin;mso-height-relative:margin" o:gfxdata="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" strokecolor="#f79646 [3209]" strokeweight="2pt">
+              <v:shape w14:anchorId="5E44D709" id="Straight Arrow Connector 329" o:spid="_x0000_s1026" type="#_x0000_t32" style="position:absolute;margin-left:166.5pt;margin-top:163.65pt;width:142.5pt;height:0;z-index:251728896;visibility:visible;mso-wrap-style:square;mso-width-percent:0;mso-height-percent:0;mso-wrap-distance-left:9pt;mso-wrap-distance-top:0;mso-wrap-distance-right:9pt;mso-wrap-distance-bottom:0;mso-position-horizontal:absolute;mso-position-horizontal-relative:text;mso-position-vertical:absolute;mso-position-vertical-relative:text;mso-width-percent:0;mso-height-percent:0;mso-width-relative:margin;mso-height-relative:margin" o:gfxdata="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" strokecolor="#f79646 [3209]" strokeweight="2pt">
                 <v:stroke endarrow="open"/>
                 <v:shadow on="t" color="black" opacity="24903f" origin=",.5" offset="0,.55556mm"/>
               </v:shape>
@@ -16348,7 +16292,7 @@
           </mc:Choice>
           <mc:Fallback>
             <w:pict>
-              <v:shape w14:anchorId="75242C65" id="Elbow Connector 331" o:spid="_x0000_s1026" type="#_x0000_t34" style="position:absolute;margin-left:17.45pt;margin-top:52.05pt;width:298.5pt;height:35.25pt;z-index:251734016;visibility:visible;mso-wrap-style:square;mso-width-percent:0;mso-wrap-distance-left:9pt;mso-wrap-distance-top:0;mso-wrap-distance-right:9pt;mso-wrap-distance-bottom:0;mso-position-horizontal:absolute;mso-position-horizontal-relative:text;mso-position-vertical:absolute;mso-position-vertical-relative:text;mso-width-percent:0;mso-width-relative:margin" o:gfxdata="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" adj="-54" strokecolor="#f79646 [3209]" strokeweight="2pt">
+              <v:shape w14:anchorId="70293732" id="Elbow Connector 331" o:spid="_x0000_s1026" type="#_x0000_t34" style="position:absolute;margin-left:17.45pt;margin-top:52.05pt;width:298.5pt;height:35.25pt;z-index:251734016;visibility:visible;mso-wrap-style:square;mso-width-percent:0;mso-wrap-distance-left:9pt;mso-wrap-distance-top:0;mso-wrap-distance-right:9pt;mso-wrap-distance-bottom:0;mso-position-horizontal:absolute;mso-position-horizontal-relative:text;mso-position-vertical:absolute;mso-position-vertical-relative:text;mso-width-percent:0;mso-width-relative:margin" o:gfxdata="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" adj="-54" strokecolor="#f79646 [3209]" strokeweight="2pt">
                 <v:stroke endarrow="open"/>
                 <v:shadow on="t" color="black" opacity="24903f" origin=",.5" offset="0,.55556mm"/>
               </v:shape>
@@ -16418,9 +16362,9 @@
           <w:rFonts w:cs="Arial"/>
         </w:rPr>
       </w:pPr>
-      <w:bookmarkStart w:id="37" w:name="_Toc444883187"/>
-      <w:bookmarkStart w:id="38" w:name="_Toc297311305"/>
-      <w:bookmarkEnd w:id="27"/>
+      <w:bookmarkStart w:id="36" w:name="_Toc444883187"/>
+      <w:bookmarkStart w:id="37" w:name="_Toc297311305"/>
+      <w:bookmarkEnd w:id="26"/>
       <w:r>
         <w:rPr>
           <w:rFonts w:cs="Arial"/>
@@ -16443,7 +16387,7 @@
         </w:rPr>
         <w:t>fragments:</w:t>
       </w:r>
-      <w:bookmarkEnd w:id="37"/>
+      <w:bookmarkEnd w:id="36"/>
     </w:p>
     <w:p>
       <w:pPr>
@@ -16726,62 +16670,62 @@
           <w:rFonts w:cs="Arial"/>
         </w:rPr>
       </w:pPr>
-      <w:bookmarkStart w:id="39" w:name="_Toc444883188"/>
+      <w:bookmarkStart w:id="38" w:name="_Toc444883188"/>
       <w:r>
         <w:rPr>
           <w:rFonts w:cs="Arial"/>
         </w:rPr>
         <w:t>Handling consumer care as activity</w:t>
       </w:r>
+      <w:bookmarkEnd w:id="38"/>
+    </w:p>
+    <w:p>
+      <w:pPr>
+        <w:pStyle w:val="BodyText"/>
+        <w:rPr>
+          <w:rFonts w:cs="Arial"/>
+          <w:lang w:val="en-GB"/>
+        </w:rPr>
+      </w:pPr>
+      <w:r>
+        <w:rPr>
+          <w:rFonts w:cs="Arial"/>
+          <w:szCs w:val="24"/>
+        </w:rPr>
+        <w:t xml:space="preserve">If it is invoked as activity, then CC will be launched as full screen and also responsible for updating action bar. Action bar customization happens depending on the configuration set by app in </w:t>
+      </w:r>
+      <w:proofErr w:type="spellStart"/>
+      <w:r>
+        <w:rPr>
+          <w:rFonts w:cs="Arial"/>
+          <w:szCs w:val="24"/>
+        </w:rPr>
+        <w:t>config</w:t>
+      </w:r>
+      <w:proofErr w:type="spellEnd"/>
+      <w:r>
+        <w:rPr>
+          <w:rFonts w:cs="Arial"/>
+          <w:szCs w:val="24"/>
+        </w:rPr>
+        <w:t xml:space="preserve"> xml file</w:t>
+      </w:r>
+    </w:p>
+    <w:p>
+      <w:pPr>
+        <w:pStyle w:val="Heading1"/>
+        <w:rPr>
+          <w:rFonts w:cs="Arial"/>
+        </w:rPr>
+      </w:pPr>
+      <w:bookmarkStart w:id="39" w:name="_Toc444883189"/>
+      <w:r>
+        <w:rPr>
+          <w:rFonts w:cs="Arial"/>
+        </w:rPr>
+        <w:t>Vertical features customization</w:t>
+      </w:r>
       <w:bookmarkEnd w:id="39"/>
-    </w:p>
-    <w:p>
-      <w:pPr>
-        <w:pStyle w:val="BodyText"/>
-        <w:rPr>
-          <w:rFonts w:cs="Arial"/>
-          <w:lang w:val="en-GB"/>
-        </w:rPr>
-      </w:pPr>
-      <w:r>
-        <w:rPr>
-          <w:rFonts w:cs="Arial"/>
-          <w:szCs w:val="24"/>
-        </w:rPr>
-        <w:t xml:space="preserve">If it is invoked as activity, then CC will be launched as full screen and also responsible for updating action bar. Action bar customization happens depending on the configuration set by app in </w:t>
-      </w:r>
-      <w:proofErr w:type="spellStart"/>
-      <w:r>
-        <w:rPr>
-          <w:rFonts w:cs="Arial"/>
-          <w:szCs w:val="24"/>
-        </w:rPr>
-        <w:t>config</w:t>
-      </w:r>
-      <w:proofErr w:type="spellEnd"/>
-      <w:r>
-        <w:rPr>
-          <w:rFonts w:cs="Arial"/>
-          <w:szCs w:val="24"/>
-        </w:rPr>
-        <w:t xml:space="preserve"> xml file</w:t>
-      </w:r>
-    </w:p>
-    <w:p>
-      <w:pPr>
-        <w:pStyle w:val="Heading1"/>
-        <w:rPr>
-          <w:rFonts w:cs="Arial"/>
-        </w:rPr>
-      </w:pPr>
-      <w:bookmarkStart w:id="40" w:name="_Toc444883189"/>
-      <w:r>
-        <w:rPr>
-          <w:rFonts w:cs="Arial"/>
-        </w:rPr>
-        <w:t>Vertical features customization</w:t>
-      </w:r>
-      <w:bookmarkEnd w:id="40"/>
     </w:p>
     <w:p>
       <w:pPr>
@@ -17147,7 +17091,7 @@
           <w:rFonts w:cs="Arial"/>
         </w:rPr>
       </w:pPr>
-      <w:bookmarkStart w:id="41" w:name="_Toc444883190"/>
+      <w:bookmarkStart w:id="40" w:name="_Toc444883190"/>
       <w:r>
         <w:rPr>
           <w:rFonts w:cs="Arial"/>
@@ -17155,7 +17099,7 @@
         <w:lastRenderedPageBreak/>
         <w:t>Action bar customization</w:t>
       </w:r>
-      <w:bookmarkEnd w:id="41"/>
+      <w:bookmarkEnd w:id="40"/>
     </w:p>
     <w:p>
       <w:pPr>
@@ -17365,16 +17309,16 @@
           <w:rStyle w:val="dac-header-crumbs-link"/>
         </w:rPr>
       </w:pPr>
-      <w:bookmarkStart w:id="42" w:name="_Toc433199531"/>
-      <w:bookmarkStart w:id="43" w:name="_Toc444883191"/>
+      <w:bookmarkStart w:id="41" w:name="_Toc433199531"/>
+      <w:bookmarkStart w:id="42" w:name="_Toc444883191"/>
       <w:r>
         <w:rPr>
           <w:rStyle w:val="dac-header-crumbs-link"/>
         </w:rPr>
         <w:t>Supporting apps with Over 65K Methods</w:t>
       </w:r>
+      <w:bookmarkEnd w:id="41"/>
       <w:bookmarkEnd w:id="42"/>
-      <w:bookmarkEnd w:id="43"/>
     </w:p>
     <w:p>
       <w:pPr>
@@ -18107,7 +18051,7 @@
           <w:rFonts w:cs="Arial"/>
         </w:rPr>
       </w:pPr>
-      <w:bookmarkStart w:id="44" w:name="_Toc444883192"/>
+      <w:bookmarkStart w:id="43" w:name="_Toc444883192"/>
       <w:r>
         <w:rPr>
           <w:rFonts w:cs="Arial"/>
@@ -18115,7 +18059,7 @@
         <w:lastRenderedPageBreak/>
         <w:t>Supported Languages</w:t>
       </w:r>
-      <w:bookmarkEnd w:id="44"/>
+      <w:bookmarkEnd w:id="43"/>
     </w:p>
     <w:p>
       <w:pPr>
@@ -19904,14 +19848,14 @@
           <w:rFonts w:cs="Arial"/>
         </w:rPr>
       </w:pPr>
-      <w:bookmarkStart w:id="45" w:name="_Toc444883193"/>
+      <w:bookmarkStart w:id="44" w:name="_Toc444883193"/>
       <w:r>
         <w:rPr>
           <w:rFonts w:cs="Arial"/>
         </w:rPr>
         <w:t>Frequently asked Questions</w:t>
       </w:r>
-      <w:bookmarkEnd w:id="45"/>
+      <w:bookmarkEnd w:id="44"/>
     </w:p>
     <w:p>
       <w:pPr>
@@ -19926,8 +19870,8 @@
           <w:szCs w:val="24"/>
         </w:rPr>
       </w:pPr>
-      <w:bookmarkStart w:id="46" w:name="_Toc437015076"/>
-      <w:bookmarkStart w:id="47" w:name="_Toc444883194"/>
+      <w:bookmarkStart w:id="45" w:name="_Toc437015076"/>
+      <w:bookmarkStart w:id="46" w:name="_Toc444883194"/>
       <w:r>
         <w:rPr>
           <w:rFonts w:cs="Arial"/>
@@ -19936,8 +19880,8 @@
         </w:rPr>
         <w:t>How about customising fonts and sizes?</w:t>
       </w:r>
+      <w:bookmarkEnd w:id="45"/>
       <w:bookmarkEnd w:id="46"/>
-      <w:bookmarkEnd w:id="47"/>
     </w:p>
     <w:p>
       <w:pPr>
@@ -20653,13 +20597,6 @@
           <w:sz w:val="20"/>
         </w:rPr>
         <w:tab/>
-      </w:r>
-      <w:r>
-        <w:rPr>
-          <w:rFonts w:ascii="Segoe UI" w:hAnsi="Segoe UI" w:cs="Segoe UI"/>
-          <w:color w:val="2E3133"/>
-          <w:sz w:val="20"/>
-        </w:rPr>
         <w:t>}</w:t>
       </w:r>
     </w:p>
@@ -20679,14 +20616,14 @@
           <w:rFonts w:cs="Arial"/>
         </w:rPr>
       </w:pPr>
-      <w:bookmarkStart w:id="48" w:name="_Toc444883195"/>
+      <w:bookmarkStart w:id="47" w:name="_Toc444883195"/>
       <w:r>
         <w:rPr>
           <w:rFonts w:eastAsiaTheme="minorEastAsia" w:cs="Arial"/>
         </w:rPr>
         <w:t>Notes</w:t>
       </w:r>
-      <w:bookmarkEnd w:id="48"/>
+      <w:bookmarkEnd w:id="47"/>
     </w:p>
     <w:p>
       <w:pPr>
@@ -20771,26 +20708,9 @@
         </w:rPr>
         <w:t>Please refer sample application for more details.</w:t>
       </w:r>
-    </w:p>
-    <w:p>
-      <w:pPr>
-        <w:pStyle w:val="BodyText"/>
-        <w:ind w:left="1440"/>
-        <w:rPr>
-          <w:lang w:val="en-GB"/>
-        </w:rPr>
-      </w:pPr>
-    </w:p>
-    <w:bookmarkEnd w:id="38"/>
-    <w:p>
-      <w:pPr>
-        <w:pStyle w:val="BodyText"/>
-        <w:ind w:left="1440"/>
-        <w:rPr>
-          <w:rFonts w:eastAsiaTheme="minorEastAsia"/>
-          <w:lang w:val="en-GB"/>
-        </w:rPr>
-      </w:pPr>
+      <w:bookmarkStart w:id="48" w:name="_GoBack"/>
+      <w:bookmarkEnd w:id="37"/>
+      <w:bookmarkEnd w:id="48"/>
     </w:p>
     <w:sectPr>
       <w:headerReference w:type="default" r:id="rId19"/>
@@ -20904,7 +20824,7 @@
         <w:noProof/>
         <w:sz w:val="20"/>
       </w:rPr>
-      <w:t>18</w:t>
+      <w:t>16</w:t>
     </w:r>
     <w:r>
       <w:rPr>
@@ -20953,7 +20873,7 @@
         <w:noProof/>
         <w:sz w:val="20"/>
       </w:rPr>
-      <w:t>18</w:t>
+      <w:t>17</w:t>
     </w:r>
     <w:r>
       <w:rPr>
@@ -26764,7 +26684,7 @@
 </file>
 
 <file path=customXml/itemProps1.xml><?xml version="1.0" encoding="utf-8"?>
-<ds:datastoreItem xmlns:ds="http://schemas.openxmlformats.org/officeDocument/2006/customXml" ds:itemID="{76A80E30-BAD0-44D2-ACDF-CDAC9926F463}">
+<ds:datastoreItem xmlns:ds="http://schemas.openxmlformats.org/officeDocument/2006/customXml" ds:itemID="{82ADE5D2-54AC-4622-A7BD-96FF64D27A2C}">
   <ds:schemaRefs>
     <ds:schemaRef ds:uri="http://schemas.openxmlformats.org/officeDocument/2006/bibliography"/>
   </ds:schemaRefs>

</xml_diff>